<commit_message>
upload string ex 1 2
</commit_message>
<xml_diff>
--- a/C0723I1-JV105-Nguyễn Anh Tuấn- Báo cáo tuần 7.docx
+++ b/C0723I1-JV105-Nguyễn Anh Tuấn- Báo cáo tuần 7.docx
@@ -4017,14 +4017,40 @@
           <w:p>
             <w:pPr>
               <w:rPr>
+                <w:color w:val="000000"/>
+                <w:sz w:val="26"/>
+                <w:szCs w:val="26"/>
+              </w:rPr>
+            </w:pPr>
+            <w:r>
+              <w:rPr>
                 <w:rFonts w:ascii="Verdana" w:hAnsi="Verdana"/>
                 <w:color w:val="000000"/>
                 <w:sz w:val="23"/>
                 <w:szCs w:val="23"/>
                 <w:shd w:val="clear" w:color="auto" w:fill="FFFFFF"/>
               </w:rPr>
-            </w:pPr>
-            <w:r>
+              <w:t xml:space="preserve">Function; Global variable; parameter; </w:t>
+            </w:r>
+            <w:r>
+              <w:rPr>
+                <w:color w:val="000000"/>
+                <w:sz w:val="26"/>
+                <w:szCs w:val="26"/>
+              </w:rPr>
+              <w:t>argument</w:t>
+            </w:r>
+            <w:r>
+              <w:rPr>
+                <w:color w:val="000000"/>
+                <w:sz w:val="26"/>
+                <w:szCs w:val="26"/>
+              </w:rPr>
+              <w:t>.</w:t>
+            </w:r>
+          </w:p>
+          <w:p>
+            <w:pPr>
               <w:rPr>
                 <w:rFonts w:ascii="Verdana" w:hAnsi="Verdana"/>
                 <w:color w:val="000000"/>
@@ -4032,8 +4058,17 @@
                 <w:szCs w:val="23"/>
                 <w:shd w:val="clear" w:color="auto" w:fill="FFFFFF"/>
               </w:rPr>
-              <w:t xml:space="preserve"> </w:t>
-            </w:r>
+            </w:pPr>
+            <w:r>
+              <w:rPr>
+                <w:color w:val="000000"/>
+                <w:sz w:val="26"/>
+                <w:szCs w:val="26"/>
+              </w:rPr>
+              <w:t>String.toLowerCase(); string.toUpperCase(); array.sort(); Math.min(); this; split(),</w:t>
+            </w:r>
+            <w:bookmarkStart w:id="0" w:name="_GoBack"/>
+            <w:bookmarkEnd w:id="0"/>
           </w:p>
         </w:tc>
         <w:tc>
@@ -4095,6 +4130,16 @@
                 <w:szCs w:val="26"/>
               </w:rPr>
               <w:t xml:space="preserve"> function</w:t>
+            </w:r>
+            <w:r>
+              <w:rPr>
+                <w:rFonts w:ascii="Times New Roman" w:hAnsi="Times New Roman" w:cs="Times New Roman"/>
+                <w:bCs/>
+                <w:w w:val="105"/>
+                <w:sz w:val="26"/>
+                <w:szCs w:val="26"/>
+              </w:rPr>
+              <w:t>, opp</w:t>
             </w:r>
           </w:p>
         </w:tc>
@@ -4937,7 +4982,7 @@
                 <w:sz w:val="26"/>
                 <w:szCs w:val="26"/>
               </w:rPr>
-              <w:t>Xem lại bài củ</w:t>
+              <w:t>Xem qua qua bài mới OOP</w:t>
             </w:r>
           </w:p>
         </w:tc>
@@ -5014,8 +5059,6 @@
               </w:rPr>
               <w:t>, Function</w:t>
             </w:r>
-            <w:bookmarkStart w:id="0" w:name="_GoBack"/>
-            <w:bookmarkEnd w:id="0"/>
           </w:p>
         </w:tc>
         <w:tc>
@@ -5309,7 +5352,7 @@
             </wp:anchor>
           </w:drawing>
         </mc:Choice>
-        <mc:Fallback xmlns:oel="http://schemas.microsoft.com/office/2019/extlst" xmlns:w16sdtdh="http://schemas.microsoft.com/office/word/2020/wordml/sdtdatahash" xmlns:w16="http://schemas.microsoft.com/office/word/2018/wordml" xmlns:w16cid="http://schemas.microsoft.com/office/word/2016/wordml/cid" xmlns:w16cex="http://schemas.microsoft.com/office/word/2018/wordml/cex" xmlns:am3d="http://schemas.microsoft.com/office/drawing/2017/model3d" xmlns:aink="http://schemas.microsoft.com/office/drawing/2016/ink" xmlns:cx8="http://schemas.microsoft.com/office/drawing/2016/5/14/chartex" xmlns:cx7="http://schemas.microsoft.com/office/drawing/2016/5/13/chartex" xmlns:cx6="http://schemas.microsoft.com/office/drawing/2016/5/12/chartex" xmlns:cx5="http://schemas.microsoft.com/office/drawing/2016/5/11/chartex" xmlns:cx4="http://schemas.microsoft.com/office/drawing/2016/5/10/chartex" xmlns:cx3="http://schemas.microsoft.com/office/drawing/2016/5/9/chartex" xmlns:cx2="http://schemas.microsoft.com/office/drawing/2015/10/21/chartex" xmlns:cx1="http://schemas.microsoft.com/office/drawing/2015/9/8/chartex">
+        <mc:Fallback xmlns:cx1="http://schemas.microsoft.com/office/drawing/2015/9/8/chartex" xmlns:cx2="http://schemas.microsoft.com/office/drawing/2015/10/21/chartex" xmlns:cx3="http://schemas.microsoft.com/office/drawing/2016/5/9/chartex" xmlns:cx4="http://schemas.microsoft.com/office/drawing/2016/5/10/chartex" xmlns:cx5="http://schemas.microsoft.com/office/drawing/2016/5/11/chartex" xmlns:cx6="http://schemas.microsoft.com/office/drawing/2016/5/12/chartex" xmlns:cx7="http://schemas.microsoft.com/office/drawing/2016/5/13/chartex" xmlns:cx8="http://schemas.microsoft.com/office/drawing/2016/5/14/chartex" xmlns:aink="http://schemas.microsoft.com/office/drawing/2016/ink" xmlns:am3d="http://schemas.microsoft.com/office/drawing/2017/model3d" xmlns:w16cex="http://schemas.microsoft.com/office/word/2018/wordml/cex" xmlns:w16cid="http://schemas.microsoft.com/office/word/2016/wordml/cid" xmlns:w16="http://schemas.microsoft.com/office/word/2018/wordml" xmlns:w16sdtdh="http://schemas.microsoft.com/office/word/2020/wordml/sdtdatahash" xmlns:oel="http://schemas.microsoft.com/office/2019/extlst">
           <w:pict>
             <v:group w14:anchorId="5CB645D4" id="Group 1" o:spid="_x0000_s1026" style="position:absolute;margin-left:107.25pt;margin-top:737.25pt;width:490.5pt;height:48pt;z-index:-11608;mso-position-horizontal-relative:page;mso-position-vertical-relative:page" coordorigin="2145,14745" coordsize="9810,960" o:gfxdata="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">
               <v:shapetype id="_x0000_t75" coordsize="21600,21600" o:spt="75" o:preferrelative="t" path="m@4@5l@4@11@9@11@9@5xe" filled="f" stroked="f">
@@ -5565,7 +5608,7 @@
             </wp:anchor>
           </w:drawing>
         </mc:Choice>
-        <mc:Fallback xmlns:oel="http://schemas.microsoft.com/office/2019/extlst" xmlns:w16sdtdh="http://schemas.microsoft.com/office/word/2020/wordml/sdtdatahash" xmlns:w16="http://schemas.microsoft.com/office/word/2018/wordml" xmlns:w16cid="http://schemas.microsoft.com/office/word/2016/wordml/cid" xmlns:w16cex="http://schemas.microsoft.com/office/word/2018/wordml/cex" xmlns:am3d="http://schemas.microsoft.com/office/drawing/2017/model3d" xmlns:aink="http://schemas.microsoft.com/office/drawing/2016/ink" xmlns:cx8="http://schemas.microsoft.com/office/drawing/2016/5/14/chartex" xmlns:cx7="http://schemas.microsoft.com/office/drawing/2016/5/13/chartex" xmlns:cx6="http://schemas.microsoft.com/office/drawing/2016/5/12/chartex" xmlns:cx5="http://schemas.microsoft.com/office/drawing/2016/5/11/chartex" xmlns:cx4="http://schemas.microsoft.com/office/drawing/2016/5/10/chartex" xmlns:cx3="http://schemas.microsoft.com/office/drawing/2016/5/9/chartex" xmlns:cx2="http://schemas.microsoft.com/office/drawing/2015/10/21/chartex" xmlns:cx1="http://schemas.microsoft.com/office/drawing/2015/9/8/chartex">
+        <mc:Fallback xmlns:cx1="http://schemas.microsoft.com/office/drawing/2015/9/8/chartex" xmlns:cx2="http://schemas.microsoft.com/office/drawing/2015/10/21/chartex" xmlns:cx3="http://schemas.microsoft.com/office/drawing/2016/5/9/chartex" xmlns:cx4="http://schemas.microsoft.com/office/drawing/2016/5/10/chartex" xmlns:cx5="http://schemas.microsoft.com/office/drawing/2016/5/11/chartex" xmlns:cx6="http://schemas.microsoft.com/office/drawing/2016/5/12/chartex" xmlns:cx7="http://schemas.microsoft.com/office/drawing/2016/5/13/chartex" xmlns:cx8="http://schemas.microsoft.com/office/drawing/2016/5/14/chartex" xmlns:aink="http://schemas.microsoft.com/office/drawing/2016/ink" xmlns:am3d="http://schemas.microsoft.com/office/drawing/2017/model3d" xmlns:w16cex="http://schemas.microsoft.com/office/word/2018/wordml/cex" xmlns:w16cid="http://schemas.microsoft.com/office/word/2016/wordml/cid" xmlns:w16="http://schemas.microsoft.com/office/word/2018/wordml" xmlns:w16sdtdh="http://schemas.microsoft.com/office/word/2020/wordml/sdtdatahash" xmlns:oel="http://schemas.microsoft.com/office/2019/extlst">
           <w:pict>
             <v:group w14:anchorId="452172A9" id="Group 5" o:spid="_x0000_s1026" style="position:absolute;margin-left:0;margin-top:0;width:612pt;height:79.5pt;z-index:-11632;mso-position-horizontal-relative:page;mso-position-vertical-relative:page" coordsize="12240,1590" o:gfxdata="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">
               <v:shape id="Freeform 8" o:spid="_x0000_s1027" style="position:absolute;width:2;height:2;visibility:visible;mso-wrap-style:square;v-text-anchor:top" coordsize="2,2" o:gfxdata="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" path="m,l,xe" fillcolor="black" stroked="f">

</xml_diff>